<commit_message>
fix econ, fix rpz
</commit_message>
<xml_diff>
--- a/docs/econ.docx
+++ b/docs/econ.docx
@@ -256,7 +256,43 @@
           <w:sz w:val="28"/>
           <w:szCs w:val="28"/>
         </w:rPr>
-        <w:t xml:space="preserve">Методы и модели оценки стоимости ПО можно разделить на две группы: неалгоритмические методы и алгоритмические модели. К неалгоритмическим методам относятся Price-to-win, оценка по Паркинсону, экспертная оценка, оценка по аналогии. К алгоритмическим моделям относятся SLIM и COCOMO. </w:t>
+        <w:t>Полный перечень этапов работ выполнения проекта</w:t>
+      </w:r>
+      <w:r>
+        <w:rPr>
+          <w:rFonts w:ascii="Times New Roman" w:hAnsi="Times New Roman" w:cs="Times New Roman"/>
+          <w:color w:val="000000"/>
+          <w:sz w:val="28"/>
+          <w:szCs w:val="28"/>
+        </w:rPr>
+        <w:t>, а также трудоемкость каждого этапа</w:t>
+      </w:r>
+      <w:r>
+        <w:rPr>
+          <w:rFonts w:ascii="Times New Roman" w:hAnsi="Times New Roman" w:cs="Times New Roman"/>
+          <w:color w:val="000000"/>
+          <w:sz w:val="28"/>
+          <w:szCs w:val="28"/>
+        </w:rPr>
+        <w:t xml:space="preserve"> представлен в таблице 5</w:t>
+      </w:r>
+      <w:r>
+        <w:rPr>
+          <w:rFonts w:ascii="Times New Roman" w:hAnsi="Times New Roman" w:cs="Times New Roman"/>
+          <w:color w:val="000000"/>
+          <w:sz w:val="28"/>
+          <w:szCs w:val="28"/>
+        </w:rPr>
+        <w:t>1</w:t>
+      </w:r>
+      <w:r>
+        <w:rPr>
+          <w:rFonts w:ascii="Times New Roman" w:hAnsi="Times New Roman" w:cs="Times New Roman"/>
+          <w:color w:val="000000"/>
+          <w:sz w:val="28"/>
+          <w:szCs w:val="28"/>
+        </w:rPr>
+        <w:t>.</w:t>
       </w:r>
     </w:p>
     <w:p>
@@ -271,752 +307,8 @@
           <w:szCs w:val="28"/>
         </w:rPr>
       </w:pPr>
-      <w:r>
-        <w:rPr>
-          <w:rFonts w:ascii="Times New Roman" w:hAnsi="Times New Roman" w:cs="Times New Roman"/>
-          <w:color w:val="000000"/>
-          <w:sz w:val="28"/>
-          <w:szCs w:val="28"/>
-        </w:rPr>
-        <w:t xml:space="preserve">Сущность неалгоритмических методов состоит в том, что при оценке стоимости ПО используются определенные схемы и принципы, а не математические </w:t>
-      </w:r>
-      <w:r>
-        <w:rPr>
-          <w:rFonts w:ascii="Times New Roman" w:hAnsi="Times New Roman" w:cs="Times New Roman"/>
-          <w:color w:val="000000"/>
-          <w:sz w:val="28"/>
-          <w:szCs w:val="28"/>
-        </w:rPr>
-        <w:t>формулы.</w:t>
-      </w:r>
-    </w:p>
-    <w:p>
-      <w:pPr>
-        <w:spacing w:line="360" w:lineRule="auto"/>
-        <w:ind w:firstLine="709"/>
-        <w:jc w:val="both"/>
-        <w:rPr>
-          <w:rFonts w:ascii="Times New Roman" w:hAnsi="Times New Roman" w:cs="Times New Roman"/>
-          <w:color w:val="000000"/>
-          <w:sz w:val="28"/>
-          <w:szCs w:val="28"/>
-        </w:rPr>
-      </w:pPr>
-      <w:r>
-        <w:rPr>
-          <w:rFonts w:ascii="Times New Roman" w:hAnsi="Times New Roman" w:cs="Times New Roman"/>
-          <w:color w:val="000000"/>
-          <w:sz w:val="28"/>
-          <w:szCs w:val="28"/>
-        </w:rPr>
-        <w:t xml:space="preserve">Price-to-win. Метод основывается на принципе «клиент всегда прав». Суть метода состоит в том, что независимо от предполагаемых реальных </w:t>
-      </w:r>
-      <w:r>
-        <w:rPr>
-          <w:rFonts w:ascii="Times New Roman" w:hAnsi="Times New Roman" w:cs="Times New Roman"/>
-          <w:color w:val="000000"/>
-          <w:sz w:val="28"/>
-          <w:szCs w:val="28"/>
-        </w:rPr>
-        <w:lastRenderedPageBreak/>
-        <w:t>затрат на разработку проекта, оценка стоимости ПО корректируется в соответствии с пожеланиями заказчика. Price-to-win фактически является политикой проведения переговоров с клиентом, поэтому часто применяется компаниями, не имеющими средств дл</w:t>
-      </w:r>
-      <w:r>
-        <w:rPr>
-          <w:rFonts w:ascii="Times New Roman" w:hAnsi="Times New Roman" w:cs="Times New Roman"/>
-          <w:color w:val="000000"/>
-          <w:sz w:val="28"/>
-          <w:szCs w:val="28"/>
-        </w:rPr>
-        <w:t>я качественной оценки проектов.</w:t>
-      </w:r>
-    </w:p>
-    <w:p>
-      <w:pPr>
-        <w:spacing w:line="360" w:lineRule="auto"/>
-        <w:ind w:firstLine="709"/>
-        <w:jc w:val="both"/>
-        <w:rPr>
-          <w:rFonts w:ascii="Times New Roman" w:hAnsi="Times New Roman" w:cs="Times New Roman"/>
-          <w:color w:val="000000"/>
-          <w:sz w:val="28"/>
-          <w:szCs w:val="28"/>
-        </w:rPr>
-      </w:pPr>
-      <w:r>
-        <w:rPr>
-          <w:rFonts w:ascii="Times New Roman" w:hAnsi="Times New Roman" w:cs="Times New Roman"/>
-          <w:color w:val="000000"/>
-          <w:sz w:val="28"/>
-          <w:szCs w:val="28"/>
-        </w:rPr>
-        <w:t>Оценка по Паркинсону. Метод основывается на принципе: «Объем работы возрастает в той мере, в какой это необходимо, чтобы занять время, выделенное на ее выполнение». В применении к разработке программных проектов, закон Паркинсона используется в виде следующей схемы: чтобы повысить производительность труда разработчика, необходимо уменьшить время, отведённое на разработку.</w:t>
-      </w:r>
-    </w:p>
-    <w:p>
-      <w:pPr>
-        <w:spacing w:line="360" w:lineRule="auto"/>
-        <w:ind w:firstLine="709"/>
-        <w:jc w:val="both"/>
-        <w:rPr>
-          <w:rFonts w:ascii="Times New Roman" w:hAnsi="Times New Roman" w:cs="Times New Roman"/>
-          <w:color w:val="000000"/>
-          <w:sz w:val="28"/>
-          <w:szCs w:val="28"/>
-        </w:rPr>
-      </w:pPr>
-      <w:r>
-        <w:rPr>
-          <w:rFonts w:ascii="Times New Roman" w:hAnsi="Times New Roman" w:cs="Times New Roman"/>
-          <w:color w:val="000000"/>
-          <w:sz w:val="28"/>
-          <w:szCs w:val="28"/>
-        </w:rPr>
-        <w:t>Экспертная оценка. Метод основывается на принципе экспертной оценки и применяется в проектах, использующих новые технологии, новые процессы или решающих инновационные задачи. К процессу оценки привлекаются инженеры-разработчики, которые сами оценивают курируемую ими часть проекта. После этого созывается собрание, на котором результаты отдельных оценок интегрируются в единую, целостную систему. В результате достигается баланс оценки при интеграции отдельных компонентов в общую систему.</w:t>
-      </w:r>
-    </w:p>
-    <w:p>
-      <w:pPr>
-        <w:spacing w:line="360" w:lineRule="auto"/>
-        <w:ind w:firstLine="709"/>
-        <w:jc w:val="both"/>
-        <w:rPr>
-          <w:rFonts w:ascii="Times New Roman" w:hAnsi="Times New Roman" w:cs="Times New Roman"/>
-          <w:color w:val="000000"/>
-          <w:sz w:val="28"/>
-          <w:szCs w:val="28"/>
-        </w:rPr>
-      </w:pPr>
-      <w:r>
-        <w:rPr>
-          <w:rFonts w:ascii="Times New Roman" w:hAnsi="Times New Roman" w:cs="Times New Roman"/>
-          <w:color w:val="000000"/>
-          <w:sz w:val="28"/>
-          <w:szCs w:val="28"/>
-        </w:rPr>
-        <w:t>Оценка по аналогии</w:t>
-      </w:r>
-      <w:r>
-        <w:rPr>
-          <w:rFonts w:ascii="Times New Roman" w:hAnsi="Times New Roman" w:cs="Times New Roman"/>
-          <w:color w:val="000000"/>
-          <w:sz w:val="28"/>
-          <w:szCs w:val="28"/>
-        </w:rPr>
-        <w:t xml:space="preserve">. </w:t>
-      </w:r>
-      <w:r>
-        <w:rPr>
-          <w:rFonts w:ascii="Times New Roman" w:hAnsi="Times New Roman" w:cs="Times New Roman"/>
-          <w:color w:val="000000"/>
-          <w:sz w:val="28"/>
-          <w:szCs w:val="28"/>
-        </w:rPr>
-        <w:t>Являясь разновидностью экспертной оценки, часто выделяется в отдельный метод. Оценка по аналогии, как и алгоритмические модели, использует эмпирические данные о характеристиках завершённых проектов. Ключевое различие состоит в том, что алгоритмические модели используют эти данные косвенным образом, например, для калибровки параметров моделей, а метод оценки по аналогии с помощью эмпирических данных поз</w:t>
-      </w:r>
-      <w:r>
-        <w:rPr>
-          <w:rFonts w:ascii="Times New Roman" w:hAnsi="Times New Roman" w:cs="Times New Roman"/>
-          <w:color w:val="000000"/>
-          <w:sz w:val="28"/>
-          <w:szCs w:val="28"/>
-        </w:rPr>
-        <w:t>воляет отобрать схожие проекты.</w:t>
-      </w:r>
-    </w:p>
-    <w:p>
-      <w:pPr>
-        <w:spacing w:line="360" w:lineRule="auto"/>
-        <w:ind w:firstLine="709"/>
-        <w:jc w:val="both"/>
-        <w:rPr>
-          <w:rFonts w:ascii="Times New Roman" w:hAnsi="Times New Roman" w:cs="Times New Roman"/>
-          <w:color w:val="000000"/>
-          <w:sz w:val="28"/>
-          <w:szCs w:val="28"/>
-        </w:rPr>
-      </w:pPr>
-      <w:r>
-        <w:rPr>
-          <w:rFonts w:ascii="Times New Roman" w:hAnsi="Times New Roman" w:cs="Times New Roman"/>
-          <w:color w:val="000000"/>
-          <w:sz w:val="28"/>
-          <w:szCs w:val="28"/>
-        </w:rPr>
-        <w:t xml:space="preserve">Модель Путнэма (SLIM). Наиболее распространенная модель аналитической группы. </w:t>
-      </w:r>
-      <w:r>
-        <w:rPr>
-          <w:rFonts w:ascii="Times New Roman" w:hAnsi="Times New Roman" w:cs="Times New Roman"/>
-          <w:color w:val="000000"/>
-          <w:sz w:val="28"/>
-          <w:szCs w:val="28"/>
-        </w:rPr>
-        <w:t>О</w:t>
-      </w:r>
-      <w:r>
-        <w:rPr>
-          <w:rFonts w:ascii="Times New Roman" w:hAnsi="Times New Roman" w:cs="Times New Roman"/>
-          <w:color w:val="000000"/>
-          <w:sz w:val="28"/>
-          <w:szCs w:val="28"/>
-        </w:rPr>
-        <w:t xml:space="preserve">сновывается на утверждении, что затраты на разработку ПО распределяются согласно кривым Нордена-Рэйли, которые </w:t>
-      </w:r>
-      <w:r>
-        <w:rPr>
-          <w:rFonts w:ascii="Times New Roman" w:hAnsi="Times New Roman" w:cs="Times New Roman"/>
-          <w:color w:val="000000"/>
-          <w:sz w:val="28"/>
-          <w:szCs w:val="28"/>
-        </w:rPr>
-        <w:lastRenderedPageBreak/>
-        <w:t xml:space="preserve">являются графиками функции, представляющей распределение рабочей силы </w:t>
-      </w:r>
-      <w:r>
-        <w:rPr>
-          <w:rFonts w:ascii="Times New Roman" w:hAnsi="Times New Roman" w:cs="Times New Roman"/>
-          <w:color w:val="000000"/>
-          <w:sz w:val="28"/>
-          <w:szCs w:val="28"/>
-        </w:rPr>
-        <w:t>по времени</w:t>
-      </w:r>
-      <w:r>
-        <w:rPr>
-          <w:rFonts w:ascii="Times New Roman" w:hAnsi="Times New Roman" w:cs="Times New Roman"/>
-          <w:color w:val="000000"/>
-          <w:sz w:val="28"/>
-          <w:szCs w:val="28"/>
-        </w:rPr>
-        <w:t xml:space="preserve">. </w:t>
-      </w:r>
-    </w:p>
-    <w:p>
-      <w:pPr>
-        <w:spacing w:line="360" w:lineRule="auto"/>
-        <w:ind w:firstLine="709"/>
-        <w:jc w:val="both"/>
-        <w:rPr>
-          <w:rFonts w:ascii="Times New Roman" w:hAnsi="Times New Roman" w:cs="Times New Roman"/>
-          <w:color w:val="000000"/>
-          <w:sz w:val="28"/>
-          <w:szCs w:val="28"/>
-        </w:rPr>
-      </w:pPr>
-      <w:r>
-        <w:rPr>
-          <w:rFonts w:ascii="Times New Roman" w:hAnsi="Times New Roman" w:cs="Times New Roman"/>
-          <w:color w:val="000000"/>
-          <w:sz w:val="28"/>
-          <w:szCs w:val="28"/>
-        </w:rPr>
-        <w:t xml:space="preserve">Модель </w:t>
-      </w:r>
-      <w:r>
-        <w:rPr>
-          <w:rFonts w:ascii="Times New Roman" w:hAnsi="Times New Roman" w:cs="Times New Roman"/>
-          <w:color w:val="000000"/>
-          <w:sz w:val="28"/>
-          <w:szCs w:val="28"/>
-          <w:lang w:val="en-US"/>
-        </w:rPr>
-        <w:t>COCOMO</w:t>
-      </w:r>
-      <w:r>
-        <w:rPr>
-          <w:rFonts w:ascii="Times New Roman" w:hAnsi="Times New Roman" w:cs="Times New Roman"/>
-          <w:color w:val="000000"/>
-          <w:sz w:val="28"/>
-          <w:szCs w:val="28"/>
-        </w:rPr>
-        <w:t xml:space="preserve"> (COnstructive COst MOdel) – это алгоритмическая модель оценки стоимости разработки программного обеспечения, разработанная Барри Боэмом (</w:t>
-      </w:r>
-      <w:r>
-        <w:rPr>
-          <w:rFonts w:ascii="Times New Roman" w:hAnsi="Times New Roman" w:cs="Times New Roman"/>
-          <w:color w:val="000000"/>
-          <w:sz w:val="28"/>
-          <w:szCs w:val="28"/>
-          <w:lang w:val="en-US"/>
-        </w:rPr>
-        <w:t>Barry</w:t>
-      </w:r>
-      <w:r>
-        <w:rPr>
-          <w:rFonts w:ascii="Times New Roman" w:hAnsi="Times New Roman" w:cs="Times New Roman"/>
-          <w:color w:val="000000"/>
-          <w:sz w:val="28"/>
-          <w:szCs w:val="28"/>
-        </w:rPr>
-        <w:t xml:space="preserve"> </w:t>
-      </w:r>
-      <w:r>
-        <w:rPr>
-          <w:rFonts w:ascii="Times New Roman" w:hAnsi="Times New Roman" w:cs="Times New Roman"/>
-          <w:color w:val="000000"/>
-          <w:sz w:val="28"/>
-          <w:szCs w:val="28"/>
-          <w:lang w:val="en-US"/>
-        </w:rPr>
-        <w:t>Boehm</w:t>
-      </w:r>
-      <w:r>
-        <w:rPr>
-          <w:rFonts w:ascii="Times New Roman" w:hAnsi="Times New Roman" w:cs="Times New Roman"/>
-          <w:color w:val="000000"/>
-          <w:sz w:val="28"/>
-          <w:szCs w:val="28"/>
-        </w:rPr>
-        <w:t>). Модель использует простую формулу регрессии с параметрами, определенными из данных, собранных по ряду проектов.</w:t>
-      </w:r>
-      <w:r>
-        <w:rPr>
-          <w:rFonts w:ascii="Times New Roman" w:hAnsi="Times New Roman" w:cs="Times New Roman"/>
-          <w:color w:val="000000"/>
-          <w:sz w:val="28"/>
-          <w:szCs w:val="28"/>
-        </w:rPr>
-        <w:t xml:space="preserve"> </w:t>
-      </w:r>
-      <w:r>
-        <w:rPr>
-          <w:rFonts w:ascii="Times New Roman" w:hAnsi="Times New Roman" w:cs="Times New Roman"/>
-          <w:color w:val="000000"/>
-          <w:sz w:val="28"/>
-          <w:szCs w:val="28"/>
-        </w:rPr>
-        <w:t>Для оценки трудозатрат на базовом уровне модели COCOMO применялась сл</w:t>
-      </w:r>
-      <w:r>
-        <w:rPr>
-          <w:rFonts w:ascii="Times New Roman" w:hAnsi="Times New Roman" w:cs="Times New Roman"/>
-          <w:color w:val="000000"/>
-          <w:sz w:val="28"/>
-          <w:szCs w:val="28"/>
-        </w:rPr>
-        <w:t>едую</w:t>
-      </w:r>
-      <w:r>
-        <w:rPr>
-          <w:rFonts w:ascii="Times New Roman" w:hAnsi="Times New Roman" w:cs="Times New Roman"/>
-          <w:color w:val="000000"/>
-          <w:sz w:val="28"/>
-          <w:szCs w:val="28"/>
-        </w:rPr>
-        <w:t>щая формула:</w:t>
-      </w:r>
-    </w:p>
-    <w:p>
-      <w:pPr>
-        <w:tabs>
-          <w:tab w:val="center" w:pos="5031"/>
-          <w:tab w:val="right" w:pos="9354"/>
-        </w:tabs>
-        <w:spacing w:line="360" w:lineRule="auto"/>
-        <w:ind w:firstLine="709"/>
-        <w:jc w:val="right"/>
-        <w:rPr>
-          <w:rFonts w:ascii="Times New Roman" w:hAnsi="Times New Roman" w:cs="Times New Roman"/>
-          <w:color w:val="000000"/>
-          <w:sz w:val="28"/>
-          <w:szCs w:val="28"/>
-        </w:rPr>
-      </w:pPr>
-      <m:oMath>
-        <m:r>
-          <w:rPr>
-            <w:rFonts w:ascii="Cambria Math" w:hAnsi="Cambria Math" w:cs="Times New Roman"/>
-            <w:color w:val="000000"/>
-            <w:sz w:val="28"/>
-            <w:szCs w:val="28"/>
-          </w:rPr>
-          <m:t>T=a⋅</m:t>
-        </m:r>
-        <m:r>
-          <w:rPr>
-            <w:rFonts w:ascii="Cambria Math" w:hAnsi="Cambria Math" w:cs="Times New Roman"/>
-            <w:color w:val="000000"/>
-            <w:sz w:val="28"/>
-            <w:szCs w:val="28"/>
-            <w:lang w:val="en-US"/>
-          </w:rPr>
-          <m:t>P</m:t>
-        </m:r>
-        <m:r>
-          <w:rPr>
-            <w:rFonts w:ascii="Cambria Math" w:hAnsi="Cambria Math" w:cs="Times New Roman"/>
-            <w:color w:val="000000"/>
-            <w:sz w:val="28"/>
-            <w:szCs w:val="28"/>
-          </w:rPr>
-          <m:t>⋅b</m:t>
-        </m:r>
-      </m:oMath>
-      <w:r>
-        <w:rPr>
-          <w:rFonts w:ascii="Times New Roman" w:eastAsiaTheme="minorEastAsia" w:hAnsi="Times New Roman" w:cs="Times New Roman"/>
-          <w:color w:val="000000"/>
-          <w:sz w:val="28"/>
-          <w:szCs w:val="28"/>
-        </w:rPr>
-        <w:t>,</w:t>
-      </w:r>
-      <w:r>
-        <w:rPr>
-          <w:rFonts w:ascii="Times New Roman" w:eastAsiaTheme="minorEastAsia" w:hAnsi="Times New Roman" w:cs="Times New Roman"/>
-          <w:color w:val="000000"/>
-          <w:sz w:val="28"/>
-          <w:szCs w:val="28"/>
-        </w:rPr>
-        <w:tab/>
-        <w:t>(51)</w:t>
-      </w:r>
-    </w:p>
-    <w:p>
-      <w:pPr>
-        <w:spacing w:line="360" w:lineRule="auto"/>
-        <w:ind w:firstLine="709"/>
-        <w:jc w:val="both"/>
-        <w:rPr>
-          <w:rFonts w:ascii="Times New Roman" w:hAnsi="Times New Roman" w:cs="Times New Roman"/>
-          <w:color w:val="000000"/>
-          <w:sz w:val="28"/>
-          <w:szCs w:val="28"/>
-        </w:rPr>
-      </w:pPr>
-      <w:r>
-        <w:rPr>
-          <w:rFonts w:ascii="Times New Roman" w:hAnsi="Times New Roman" w:cs="Times New Roman"/>
-          <w:color w:val="000000"/>
-          <w:sz w:val="28"/>
-          <w:szCs w:val="28"/>
-        </w:rPr>
-        <w:t xml:space="preserve">где, </w:t>
-      </w:r>
-      <w:r>
-        <w:rPr>
-          <w:rFonts w:ascii="Times New Roman" w:hAnsi="Times New Roman" w:cs="Times New Roman"/>
-          <w:color w:val="000000"/>
-          <w:sz w:val="28"/>
-          <w:szCs w:val="28"/>
-        </w:rPr>
-        <w:t>a и b – константы, которые зависят от режима использования модели.</w:t>
-      </w:r>
-      <w:r>
-        <w:rPr>
-          <w:rFonts w:ascii="Times New Roman" w:hAnsi="Times New Roman" w:cs="Times New Roman"/>
-          <w:color w:val="000000"/>
-          <w:sz w:val="28"/>
-          <w:szCs w:val="28"/>
-        </w:rPr>
-        <w:t xml:space="preserve"> </w:t>
-      </w:r>
-      <w:r>
-        <w:rPr>
-          <w:rFonts w:ascii="Times New Roman" w:hAnsi="Times New Roman" w:cs="Times New Roman"/>
-          <w:color w:val="000000"/>
-          <w:sz w:val="28"/>
-          <w:szCs w:val="28"/>
-        </w:rPr>
-        <w:t>В соответствии с этой формулой трудозатраты вообще нелинейно зависят от размера проекта и скачкообр</w:t>
-      </w:r>
-      <w:r>
-        <w:rPr>
-          <w:rFonts w:ascii="Times New Roman" w:hAnsi="Times New Roman" w:cs="Times New Roman"/>
-          <w:color w:val="000000"/>
-          <w:sz w:val="28"/>
-          <w:szCs w:val="28"/>
-        </w:rPr>
-        <w:t>азно изменяются при смене режи</w:t>
-      </w:r>
-      <w:r>
-        <w:rPr>
-          <w:rFonts w:ascii="Times New Roman" w:hAnsi="Times New Roman" w:cs="Times New Roman"/>
-          <w:color w:val="000000"/>
-          <w:sz w:val="28"/>
-          <w:szCs w:val="28"/>
-        </w:rPr>
-        <w:t>ма.</w:t>
-      </w:r>
-    </w:p>
-    <w:p>
-      <w:pPr>
-        <w:spacing w:line="360" w:lineRule="auto"/>
-        <w:ind w:firstLine="709"/>
-        <w:jc w:val="both"/>
-        <w:rPr>
-          <w:rFonts w:ascii="Times New Roman" w:hAnsi="Times New Roman" w:cs="Times New Roman"/>
-          <w:color w:val="000000"/>
-          <w:sz w:val="28"/>
-          <w:szCs w:val="28"/>
-        </w:rPr>
-      </w:pPr>
-      <w:r>
-        <w:rPr>
-          <w:rFonts w:ascii="Times New Roman" w:hAnsi="Times New Roman" w:cs="Times New Roman"/>
-          <w:color w:val="000000"/>
-          <w:sz w:val="28"/>
-          <w:szCs w:val="28"/>
-        </w:rPr>
-        <w:t>В данной работе</w:t>
-      </w:r>
-      <w:r>
-        <w:rPr>
-          <w:rFonts w:ascii="Times New Roman" w:hAnsi="Times New Roman" w:cs="Times New Roman"/>
-          <w:color w:val="000000"/>
-          <w:sz w:val="28"/>
-          <w:szCs w:val="28"/>
-        </w:rPr>
-        <w:t xml:space="preserve"> был выбран метод экспертной оценки</w:t>
-      </w:r>
-      <w:r>
-        <w:rPr>
-          <w:rFonts w:ascii="Times New Roman" w:hAnsi="Times New Roman" w:cs="Times New Roman"/>
-          <w:color w:val="000000"/>
-          <w:sz w:val="28"/>
-          <w:szCs w:val="28"/>
-        </w:rPr>
-        <w:t>, как наиболее подходящий виду поставленной задачи и ее масштабу</w:t>
-      </w:r>
-      <w:r>
-        <w:rPr>
-          <w:rFonts w:ascii="Times New Roman" w:hAnsi="Times New Roman" w:cs="Times New Roman"/>
-          <w:color w:val="000000"/>
-          <w:sz w:val="28"/>
-          <w:szCs w:val="28"/>
-        </w:rPr>
-        <w:t>. В данном методе необходимо самостоятельно рассчитать ожидаемую продолжительность работ по формуле:</w:t>
-      </w:r>
-    </w:p>
-    <w:p>
-      <w:pPr>
-        <w:tabs>
-          <w:tab w:val="center" w:pos="5031"/>
-          <w:tab w:val="right" w:pos="9354"/>
-        </w:tabs>
-        <w:spacing w:line="360" w:lineRule="auto"/>
-        <w:ind w:firstLine="709"/>
-        <w:rPr>
-          <w:sz w:val="28"/>
-          <w:szCs w:val="28"/>
-        </w:rPr>
-      </w:pPr>
-      <w:r>
-        <w:rPr>
-          <w:sz w:val="28"/>
-          <w:szCs w:val="28"/>
-        </w:rPr>
-        <w:tab/>
-      </w:r>
-      <w:r>
-        <w:rPr>
-          <w:position w:val="-24"/>
-          <w:sz w:val="28"/>
-          <w:szCs w:val="28"/>
-        </w:rPr>
-        <w:object w:dxaOrig="1880" w:dyaOrig="680">
-          <v:shapetype id="_x0000_t75" coordsize="21600,21600" o:spt="75" o:preferrelative="t" path="m@4@5l@4@11@9@11@9@5xe" filled="f" stroked="f">
-            <v:stroke joinstyle="miter"/>
-            <v:formulas>
-              <v:f eqn="if lineDrawn pixelLineWidth 0"/>
-              <v:f eqn="sum @0 1 0"/>
-              <v:f eqn="sum 0 0 @1"/>
-              <v:f eqn="prod @2 1 2"/>
-              <v:f eqn="prod @3 21600 pixelWidth"/>
-              <v:f eqn="prod @3 21600 pixelHeight"/>
-              <v:f eqn="sum @0 0 1"/>
-              <v:f eqn="prod @6 1 2"/>
-              <v:f eqn="prod @7 21600 pixelWidth"/>
-              <v:f eqn="sum @8 21600 0"/>
-              <v:f eqn="prod @7 21600 pixelHeight"/>
-              <v:f eqn="sum @10 21600 0"/>
-            </v:formulas>
-            <v:path o:extrusionok="f" gradientshapeok="t" o:connecttype="rect"/>
-            <o:lock v:ext="edit" aspectratio="t"/>
-          </v:shapetype>
-          <v:shape id="_x0000_i1025" type="#_x0000_t75" style="width:93.75pt;height:33.75pt" o:ole="">
-            <v:imagedata r:id="rId8" o:title=""/>
-          </v:shape>
-          <o:OLEObject Type="Embed" ProgID="Equation.3" ShapeID="_x0000_i1025" DrawAspect="Content" ObjectID="_1525206776" r:id="rId9"/>
-        </w:object>
-      </w:r>
-      <w:r>
-        <w:rPr>
-          <w:sz w:val="28"/>
-          <w:szCs w:val="28"/>
-        </w:rPr>
-        <w:t>,</w:t>
-      </w:r>
-      <w:r>
-        <w:rPr>
-          <w:sz w:val="28"/>
-          <w:szCs w:val="28"/>
-        </w:rPr>
-        <w:tab/>
-        <w:t>(51)</w:t>
-      </w:r>
-    </w:p>
-    <w:p>
-      <w:pPr>
-        <w:spacing w:line="360" w:lineRule="auto"/>
-        <w:ind w:firstLine="709"/>
-        <w:jc w:val="both"/>
-        <w:rPr>
-          <w:rFonts w:ascii="Times New Roman" w:hAnsi="Times New Roman" w:cs="Times New Roman"/>
-          <w:sz w:val="28"/>
-          <w:szCs w:val="28"/>
-        </w:rPr>
-      </w:pPr>
-      <w:r>
-        <w:rPr>
-          <w:rFonts w:ascii="Times New Roman" w:hAnsi="Times New Roman" w:cs="Times New Roman"/>
-          <w:sz w:val="28"/>
-          <w:szCs w:val="28"/>
-        </w:rPr>
-        <w:t xml:space="preserve">где </w:t>
-      </w:r>
-      <w:r>
-        <w:rPr>
-          <w:rFonts w:ascii="Times New Roman" w:hAnsi="Times New Roman" w:cs="Times New Roman"/>
-          <w:sz w:val="28"/>
-          <w:szCs w:val="28"/>
-          <w:lang w:val="en-US"/>
-        </w:rPr>
-        <w:t>T</w:t>
-      </w:r>
-      <w:r>
-        <w:rPr>
-          <w:rFonts w:ascii="Times New Roman" w:hAnsi="Times New Roman" w:cs="Times New Roman"/>
-          <w:sz w:val="28"/>
-          <w:szCs w:val="28"/>
-          <w:vertAlign w:val="subscript"/>
-          <w:lang w:val="en-US"/>
-        </w:rPr>
-        <w:t>min</w:t>
-      </w:r>
-      <w:r>
-        <w:rPr>
-          <w:rFonts w:ascii="Times New Roman" w:hAnsi="Times New Roman" w:cs="Times New Roman"/>
-          <w:sz w:val="28"/>
-          <w:szCs w:val="28"/>
-        </w:rPr>
-        <w:t xml:space="preserve"> и </w:t>
-      </w:r>
-      <w:r>
-        <w:rPr>
-          <w:rFonts w:ascii="Times New Roman" w:hAnsi="Times New Roman" w:cs="Times New Roman"/>
-          <w:sz w:val="28"/>
-          <w:szCs w:val="28"/>
-          <w:lang w:val="en-US"/>
-        </w:rPr>
-        <w:t>T</w:t>
-      </w:r>
-      <w:r>
-        <w:rPr>
-          <w:rFonts w:ascii="Times New Roman" w:hAnsi="Times New Roman" w:cs="Times New Roman"/>
-          <w:sz w:val="28"/>
-          <w:szCs w:val="28"/>
-          <w:vertAlign w:val="subscript"/>
-          <w:lang w:val="en-US"/>
-        </w:rPr>
-        <w:t>max</w:t>
-      </w:r>
-      <w:r>
-        <w:rPr>
-          <w:rFonts w:ascii="Times New Roman" w:hAnsi="Times New Roman" w:cs="Times New Roman"/>
-          <w:sz w:val="28"/>
-          <w:szCs w:val="28"/>
-        </w:rPr>
-        <w:t xml:space="preserve"> - минимальная и максимальная продолжительность работы. Они назначаются в соответствии с экспертными оценками, а ожидаемая продолжительность работы рассчитывается как математическое ожидание для </w:t>
-      </w:r>
-      <w:r>
-        <w:rPr>
-          <w:rFonts w:ascii="Times New Roman" w:hAnsi="Times New Roman" w:cs="Times New Roman"/>
-          <w:sz w:val="28"/>
-          <w:szCs w:val="28"/>
-        </w:rPr>
-        <w:sym w:font="Symbol" w:char="F062"/>
-      </w:r>
-      <w:r>
-        <w:rPr>
-          <w:rFonts w:ascii="Times New Roman" w:hAnsi="Times New Roman" w:cs="Times New Roman"/>
-          <w:sz w:val="28"/>
-          <w:szCs w:val="28"/>
-        </w:rPr>
-        <w:t> - распределения.</w:t>
-      </w:r>
-    </w:p>
-    <w:p>
-      <w:pPr>
-        <w:spacing w:line="360" w:lineRule="auto"/>
-        <w:ind w:firstLine="709"/>
-        <w:jc w:val="both"/>
-        <w:rPr>
-          <w:rFonts w:ascii="Times New Roman" w:hAnsi="Times New Roman" w:cs="Times New Roman"/>
-          <w:color w:val="000000"/>
-          <w:sz w:val="28"/>
-          <w:szCs w:val="28"/>
-        </w:rPr>
-      </w:pPr>
-      <w:r>
-        <w:rPr>
-          <w:rFonts w:ascii="Times New Roman" w:hAnsi="Times New Roman" w:cs="Times New Roman"/>
-          <w:color w:val="000000"/>
-          <w:sz w:val="28"/>
-          <w:szCs w:val="28"/>
-        </w:rPr>
-        <w:t>Полный перечень этапов работ выполнения проекта</w:t>
-      </w:r>
-      <w:r>
-        <w:rPr>
-          <w:rFonts w:ascii="Times New Roman" w:hAnsi="Times New Roman" w:cs="Times New Roman"/>
-          <w:color w:val="000000"/>
-          <w:sz w:val="28"/>
-          <w:szCs w:val="28"/>
-        </w:rPr>
-        <w:t>, а также трудоемкость каждого этапа</w:t>
-      </w:r>
-      <w:r>
-        <w:rPr>
-          <w:rFonts w:ascii="Times New Roman" w:hAnsi="Times New Roman" w:cs="Times New Roman"/>
-          <w:color w:val="000000"/>
-          <w:sz w:val="28"/>
-          <w:szCs w:val="28"/>
-        </w:rPr>
-        <w:t xml:space="preserve"> представлен в таблице 5</w:t>
-      </w:r>
-      <w:r>
-        <w:rPr>
-          <w:rFonts w:ascii="Times New Roman" w:hAnsi="Times New Roman" w:cs="Times New Roman"/>
-          <w:color w:val="000000"/>
-          <w:sz w:val="28"/>
-          <w:szCs w:val="28"/>
-        </w:rPr>
-        <w:t>1</w:t>
-      </w:r>
-      <w:r>
-        <w:rPr>
-          <w:rFonts w:ascii="Times New Roman" w:hAnsi="Times New Roman" w:cs="Times New Roman"/>
-          <w:color w:val="000000"/>
-          <w:sz w:val="28"/>
-          <w:szCs w:val="28"/>
-        </w:rPr>
-        <w:t>.</w:t>
-      </w:r>
-    </w:p>
-    <w:p>
-      <w:pPr>
-        <w:spacing w:line="360" w:lineRule="auto"/>
-        <w:ind w:firstLine="709"/>
-        <w:jc w:val="both"/>
-        <w:rPr>
-          <w:rFonts w:ascii="Times New Roman" w:hAnsi="Times New Roman" w:cs="Times New Roman"/>
-          <w:color w:val="000000"/>
-          <w:sz w:val="28"/>
-          <w:szCs w:val="28"/>
-        </w:rPr>
-      </w:pPr>
+      <w:bookmarkStart w:id="0" w:name="_GoBack"/>
+      <w:bookmarkEnd w:id="0"/>
     </w:p>
     <w:p>
       <w:pPr>
@@ -3126,10 +2418,29 @@
                 <w:szCs w:val="28"/>
               </w:rPr>
               <w:object w:dxaOrig="420" w:dyaOrig="340">
+                <v:shapetype id="_x0000_t75" coordsize="21600,21600" o:spt="75" o:preferrelative="t" path="m@4@5l@4@11@9@11@9@5xe" filled="f" stroked="f">
+                  <v:stroke joinstyle="miter"/>
+                  <v:formulas>
+                    <v:f eqn="if lineDrawn pixelLineWidth 0"/>
+                    <v:f eqn="sum @0 1 0"/>
+                    <v:f eqn="sum 0 0 @1"/>
+                    <v:f eqn="prod @2 1 2"/>
+                    <v:f eqn="prod @3 21600 pixelWidth"/>
+                    <v:f eqn="prod @3 21600 pixelHeight"/>
+                    <v:f eqn="sum @0 0 1"/>
+                    <v:f eqn="prod @6 1 2"/>
+                    <v:f eqn="prod @7 21600 pixelWidth"/>
+                    <v:f eqn="sum @8 21600 0"/>
+                    <v:f eqn="prod @7 21600 pixelHeight"/>
+                    <v:f eqn="sum @10 21600 0"/>
+                  </v:formulas>
+                  <v:path o:extrusionok="f" gradientshapeok="t" o:connecttype="rect"/>
+                  <o:lock v:ext="edit" aspectratio="t"/>
+                </v:shapetype>
                 <v:shape id="_x0000_i1026" type="#_x0000_t75" style="width:20.25pt;height:18pt" o:ole="">
-                  <v:imagedata r:id="rId10" o:title=""/>
+                  <v:imagedata r:id="rId8" o:title=""/>
                 </v:shape>
-                <o:OLEObject Type="Embed" ProgID="Equation.3" ShapeID="_x0000_i1026" DrawAspect="Content" ObjectID="_1525206777" r:id="rId11"/>
+                <o:OLEObject Type="Embed" ProgID="Equation.3" ShapeID="_x0000_i1026" DrawAspect="Content" ObjectID="_1525902004" r:id="rId9"/>
               </w:object>
             </w:r>
             <w:r>
@@ -3167,9 +2478,9 @@
               </w:rPr>
               <w:object w:dxaOrig="440" w:dyaOrig="360">
                 <v:shape id="_x0000_i1027" type="#_x0000_t75" style="width:21.75pt;height:18.75pt" o:ole="">
-                  <v:imagedata r:id="rId12" o:title=""/>
+                  <v:imagedata r:id="rId10" o:title=""/>
                 </v:shape>
-                <o:OLEObject Type="Embed" ProgID="Equation.3" ShapeID="_x0000_i1027" DrawAspect="Content" ObjectID="_1525206778" r:id="rId13"/>
+                <o:OLEObject Type="Embed" ProgID="Equation.3" ShapeID="_x0000_i1027" DrawAspect="Content" ObjectID="_1525902005" r:id="rId11"/>
               </w:object>
             </w:r>
             <w:r>
@@ -3207,9 +2518,9 @@
               </w:rPr>
               <w:object w:dxaOrig="360" w:dyaOrig="360">
                 <v:shape id="_x0000_i1028" type="#_x0000_t75" style="width:18.75pt;height:18.75pt" o:ole="">
-                  <v:imagedata r:id="rId14" o:title=""/>
+                  <v:imagedata r:id="rId12" o:title=""/>
                 </v:shape>
-                <o:OLEObject Type="Embed" ProgID="Equation.3" ShapeID="_x0000_i1028" DrawAspect="Content" ObjectID="_1525206779" r:id="rId15"/>
+                <o:OLEObject Type="Embed" ProgID="Equation.3" ShapeID="_x0000_i1028" DrawAspect="Content" ObjectID="_1525902006" r:id="rId13"/>
               </w:object>
             </w:r>
             <w:r>
@@ -3393,7 +2704,6 @@
                 <w:sz w:val="28"/>
                 <w:szCs w:val="28"/>
               </w:rPr>
-              <w:lastRenderedPageBreak/>
               <w:t>2</w:t>
             </w:r>
           </w:p>
@@ -3789,6 +3099,7 @@
                 <w:sz w:val="28"/>
                 <w:szCs w:val="28"/>
               </w:rPr>
+              <w:lastRenderedPageBreak/>
               <w:t>3</w:t>
             </w:r>
           </w:p>
@@ -4665,9 +3976,9 @@
         </w:rPr>
         <w:object w:dxaOrig="320" w:dyaOrig="420">
           <v:shape id="_x0000_i1029" type="#_x0000_t75" style="width:18pt;height:21.75pt" o:ole="">
-            <v:imagedata r:id="rId16" o:title=""/>
+            <v:imagedata r:id="rId14" o:title=""/>
           </v:shape>
-          <o:OLEObject Type="Embed" ProgID="Equation.3" ShapeID="_x0000_i1029" DrawAspect="Content" ObjectID="_1525206780" r:id="rId17"/>
+          <o:OLEObject Type="Embed" ProgID="Equation.3" ShapeID="_x0000_i1029" DrawAspect="Content" ObjectID="_1525902007" r:id="rId15"/>
         </w:object>
       </w:r>
       <w:r>
@@ -4711,9 +4022,9 @@
         </w:rPr>
         <w:object w:dxaOrig="1100" w:dyaOrig="740">
           <v:shape id="_x0000_i1030" type="#_x0000_t75" style="width:56.25pt;height:36.75pt" o:ole="" o:allowoverlap="f">
-            <v:imagedata r:id="rId18" o:title=""/>
+            <v:imagedata r:id="rId16" o:title=""/>
           </v:shape>
-          <o:OLEObject Type="Embed" ProgID="Equation.3" ShapeID="_x0000_i1030" DrawAspect="Content" ObjectID="_1525206781" r:id="rId19"/>
+          <o:OLEObject Type="Embed" ProgID="Equation.3" ShapeID="_x0000_i1030" DrawAspect="Content" ObjectID="_1525902008" r:id="rId17"/>
         </w:object>
       </w:r>
       <w:r>
@@ -4992,9 +4303,9 @@
         </w:rPr>
         <w:object w:dxaOrig="900" w:dyaOrig="720">
           <v:shape id="_x0000_i1031" type="#_x0000_t75" style="width:40.5pt;height:35.25pt" o:ole="">
-            <v:imagedata r:id="rId20" o:title=""/>
+            <v:imagedata r:id="rId18" o:title=""/>
           </v:shape>
-          <o:OLEObject Type="Embed" ProgID="Equation.3" ShapeID="_x0000_i1031" DrawAspect="Content" ObjectID="_1525206782" r:id="rId21"/>
+          <o:OLEObject Type="Embed" ProgID="Equation.3" ShapeID="_x0000_i1031" DrawAspect="Content" ObjectID="_1525902009" r:id="rId19"/>
         </w:object>
       </w:r>
       <w:r>
@@ -5146,7 +4457,6 @@
           <w:sz w:val="28"/>
           <w:szCs w:val="28"/>
         </w:rPr>
-        <w:lastRenderedPageBreak/>
         <w:t>Величина фонда рабочего времени определяется соотношением:</w:t>
       </w:r>
     </w:p>
@@ -5181,9 +4491,9 @@
         </w:rPr>
         <w:object w:dxaOrig="1300" w:dyaOrig="320">
           <v:shape id="_x0000_i1032" type="#_x0000_t75" style="width:65.25pt;height:15.75pt" o:ole="">
-            <v:imagedata r:id="rId22" o:title=""/>
+            <v:imagedata r:id="rId20" o:title=""/>
           </v:shape>
-          <o:OLEObject Type="Embed" ProgID="Equation.3" ShapeID="_x0000_i1032" DrawAspect="Content" ObjectID="_1525206783" r:id="rId23"/>
+          <o:OLEObject Type="Embed" ProgID="Equation.3" ShapeID="_x0000_i1032" DrawAspect="Content" ObjectID="_1525902010" r:id="rId21"/>
         </w:object>
       </w:r>
       <w:r>
@@ -5223,6 +4533,7 @@
           <w:sz w:val="28"/>
           <w:szCs w:val="28"/>
         </w:rPr>
+        <w:lastRenderedPageBreak/>
         <w:t xml:space="preserve">где Т - время выполнения проекта, мес. (как правило, устанавливается заказчиком проекта); </w:t>
       </w:r>
     </w:p>
@@ -5298,9 +4609,9 @@
         </w:rPr>
         <w:object w:dxaOrig="2799" w:dyaOrig="680">
           <v:shape id="_x0000_i1033" type="#_x0000_t75" style="width:138.75pt;height:33.75pt" o:ole="">
-            <v:imagedata r:id="rId24" o:title=""/>
+            <v:imagedata r:id="rId22" o:title=""/>
           </v:shape>
-          <o:OLEObject Type="Embed" ProgID="Equation.3" ShapeID="_x0000_i1033" DrawAspect="Content" ObjectID="_1525206784" r:id="rId25"/>
+          <o:OLEObject Type="Embed" ProgID="Equation.3" ShapeID="_x0000_i1033" DrawAspect="Content" ObjectID="_1525902011" r:id="rId23"/>
         </w:object>
       </w:r>
       <w:r>
@@ -5541,9 +4852,9 @@
         </w:rPr>
         <w:object w:dxaOrig="3080" w:dyaOrig="620">
           <v:shape id="_x0000_i1034" type="#_x0000_t75" style="width:152.25pt;height:30.75pt" o:ole="">
-            <v:imagedata r:id="rId26" o:title=""/>
+            <v:imagedata r:id="rId24" o:title=""/>
           </v:shape>
-          <o:OLEObject Type="Embed" ProgID="Equation.3" ShapeID="_x0000_i1034" DrawAspect="Content" ObjectID="_1525206785" r:id="rId27"/>
+          <o:OLEObject Type="Embed" ProgID="Equation.3" ShapeID="_x0000_i1034" DrawAspect="Content" ObjectID="_1525902012" r:id="rId25"/>
         </w:object>
       </w:r>
       <w:r>
@@ -5770,7 +5081,7 @@
           <w:sz w:val="28"/>
           <w:szCs w:val="28"/>
         </w:rPr>
-        <w:t xml:space="preserve">Построение сетевого графика предполагает использование метода сетевого планирования, на базе которого разрабатывается информационно-динамическая модель процесса выполнения проекта. Построение сетевой </w:t>
+        <w:t xml:space="preserve">Построение сетевого графика предполагает использование метода сетевого планирования, на базе которого разрабатывается информационно-динамическая модель процесса выполнения проекта. Построение сетевой модели включает оценку степени детализации комплекса работ, определения логической связи между отдельными работами и временные характеристики </w:t>
       </w:r>
       <w:r>
         <w:rPr>
@@ -5780,7 +5091,7 @@
           <w:szCs w:val="28"/>
         </w:rPr>
         <w:lastRenderedPageBreak/>
-        <w:t>модели включает оценку степени детализации комплекса работ, определения логической связи между отдельными работами и временные характеристики выполнения этапов проекта В сетевой модели выделяют события и работы. В качестве событий, например, принимают факты начала проекта, окончания разработки отдельных модулей, интерфейсов, выполнения отладки и т.п. Все события нумеруются по порядку от исходного к завершающему</w:t>
+        <w:t>выполнения этапов проекта В сетевой модели выделяют события и работы. В качестве событий, например, принимают факты начала проекта, окончания разработки отдельных модулей, интерфейсов, выполнения отладки и т.п. Все события нумеруются по порядку от исходного к завершающему</w:t>
       </w:r>
       <w:r>
         <w:rPr>
@@ -6892,7 +6203,6 @@
                 <w:sz w:val="24"/>
                 <w:szCs w:val="24"/>
               </w:rPr>
-              <w:lastRenderedPageBreak/>
               <w:t>2</w:t>
             </w:r>
           </w:p>
@@ -7003,6 +6313,7 @@
                 <w:sz w:val="24"/>
                 <w:szCs w:val="24"/>
               </w:rPr>
+              <w:lastRenderedPageBreak/>
               <w:t>завершения</w:t>
             </w:r>
             <w:r>
@@ -7045,6 +6356,7 @@
                 <w:sz w:val="24"/>
                 <w:szCs w:val="24"/>
               </w:rPr>
+              <w:lastRenderedPageBreak/>
               <w:t>0</w:t>
             </w:r>
           </w:p>
@@ -8829,7 +8141,7 @@
                     </pic:cNvPicPr>
                   </pic:nvPicPr>
                   <pic:blipFill>
-                    <a:blip r:embed="rId28">
+                    <a:blip r:embed="rId26">
                       <a:extLst>
                         <a:ext uri="{28A0092B-C50C-407E-A947-70E740481C1C}">
                           <a14:useLocalDpi xmlns:a14="http://schemas.microsoft.com/office/drawing/2010/main" val="0"/>
@@ -9015,9 +8327,9 @@
         </w:rPr>
         <w:object w:dxaOrig="340" w:dyaOrig="380">
           <v:shape id="_x0000_i1035" type="#_x0000_t75" style="width:18pt;height:18pt" o:ole="">
-            <v:imagedata r:id="rId29" o:title=""/>
+            <v:imagedata r:id="rId27" o:title=""/>
           </v:shape>
-          <o:OLEObject Type="Embed" ProgID="Equation.3" ShapeID="_x0000_i1035" DrawAspect="Content" ObjectID="_1525206786" r:id="rId30"/>
+          <o:OLEObject Type="Embed" ProgID="Equation.3" ShapeID="_x0000_i1035" DrawAspect="Content" ObjectID="_1525902013" r:id="rId28"/>
         </w:object>
       </w:r>
       <w:r>
@@ -9070,9 +8382,9 @@
         </w:rPr>
         <w:object w:dxaOrig="360" w:dyaOrig="380">
           <v:shape id="_x0000_i1036" type="#_x0000_t75" style="width:18.75pt;height:18pt" o:ole="">
-            <v:imagedata r:id="rId31" o:title=""/>
+            <v:imagedata r:id="rId29" o:title=""/>
           </v:shape>
-          <o:OLEObject Type="Embed" ProgID="Equation.3" ShapeID="_x0000_i1036" DrawAspect="Content" ObjectID="_1525206787" r:id="rId32"/>
+          <o:OLEObject Type="Embed" ProgID="Equation.3" ShapeID="_x0000_i1036" DrawAspect="Content" ObjectID="_1525902014" r:id="rId30"/>
         </w:object>
       </w:r>
       <w:r>
@@ -9313,10 +8625,10 @@
         </w:rPr>
         <w:object w:dxaOrig="1440" w:dyaOrig="1440">
           <v:shape id="_x0000_s1052" type="#_x0000_t75" style="position:absolute;left:0;text-align:left;margin-left:198.75pt;margin-top:0;width:106.95pt;height:24pt;z-index:251659264;mso-position-horizontal:absolute;mso-position-horizontal-relative:text;mso-position-vertical-relative:text">
-            <v:imagedata r:id="rId33" o:title=""/>
+            <v:imagedata r:id="rId31" o:title=""/>
             <w10:wrap type="square" side="right"/>
           </v:shape>
-          <o:OLEObject Type="Embed" ProgID="Equation.3" ShapeID="_x0000_s1052" DrawAspect="Content" ObjectID="_1525206792" r:id="rId34"/>
+          <o:OLEObject Type="Embed" ProgID="Equation.3" ShapeID="_x0000_s1052" DrawAspect="Content" ObjectID="_1525902019" r:id="rId32"/>
         </w:object>
       </w:r>
       <w:r>
@@ -9519,9 +8831,9 @@
         </w:rPr>
         <w:object w:dxaOrig="2400" w:dyaOrig="540">
           <v:shape id="_x0000_i1038" type="#_x0000_t75" style="width:120pt;height:27pt" o:ole="">
-            <v:imagedata r:id="rId35" o:title=""/>
+            <v:imagedata r:id="rId33" o:title=""/>
           </v:shape>
-          <o:OLEObject Type="Embed" ProgID="Equation.3" ShapeID="_x0000_i1038" DrawAspect="Content" ObjectID="_1525206788" r:id="rId36"/>
+          <o:OLEObject Type="Embed" ProgID="Equation.3" ShapeID="_x0000_i1038" DrawAspect="Content" ObjectID="_1525902015" r:id="rId34"/>
         </w:object>
       </w:r>
       <w:r>
@@ -9660,9 +8972,9 @@
         </w:rPr>
         <w:object w:dxaOrig="1500" w:dyaOrig="440">
           <v:shape id="_x0000_i1039" type="#_x0000_t75" style="width:75.75pt;height:21.75pt" o:ole="">
-            <v:imagedata r:id="rId37" o:title=""/>
+            <v:imagedata r:id="rId35" o:title=""/>
           </v:shape>
-          <o:OLEObject Type="Embed" ProgID="Equation.3" ShapeID="_x0000_i1039" DrawAspect="Content" ObjectID="_1525206789" r:id="rId38"/>
+          <o:OLEObject Type="Embed" ProgID="Equation.3" ShapeID="_x0000_i1039" DrawAspect="Content" ObjectID="_1525902016" r:id="rId36"/>
         </w:object>
       </w:r>
       <w:r>
@@ -9870,9 +9182,9 @@
         </w:rPr>
         <w:object w:dxaOrig="1980" w:dyaOrig="460">
           <v:shape id="_x0000_i1040" type="#_x0000_t75" style="width:126pt;height:29.25pt" o:ole="">
-            <v:imagedata r:id="rId39" o:title=""/>
+            <v:imagedata r:id="rId37" o:title=""/>
           </v:shape>
-          <o:OLEObject Type="Embed" ProgID="Equation.3" ShapeID="_x0000_i1040" DrawAspect="Content" ObjectID="_1525206790" r:id="rId40"/>
+          <o:OLEObject Type="Embed" ProgID="Equation.3" ShapeID="_x0000_i1040" DrawAspect="Content" ObjectID="_1525902017" r:id="rId38"/>
         </w:object>
       </w:r>
       <w:r>
@@ -10211,9 +9523,9 @@
         </w:rPr>
         <w:object w:dxaOrig="1960" w:dyaOrig="460">
           <v:shape id="_x0000_i1041" type="#_x0000_t75" style="width:124.5pt;height:29.25pt" o:ole="">
-            <v:imagedata r:id="rId41" o:title=""/>
+            <v:imagedata r:id="rId39" o:title=""/>
           </v:shape>
-          <o:OLEObject Type="Embed" ProgID="Equation.3" ShapeID="_x0000_i1041" DrawAspect="Content" ObjectID="_1525206791" r:id="rId42"/>
+          <o:OLEObject Type="Embed" ProgID="Equation.3" ShapeID="_x0000_i1041" DrawAspect="Content" ObjectID="_1525902018" r:id="rId40"/>
         </w:object>
       </w:r>
       <w:r>
@@ -10832,7 +10144,7 @@
                     </pic:cNvPicPr>
                   </pic:nvPicPr>
                   <pic:blipFill>
-                    <a:blip r:embed="rId43">
+                    <a:blip r:embed="rId41">
                       <a:extLst>
                         <a:ext uri="{28A0092B-C50C-407E-A947-70E740481C1C}">
                           <a14:useLocalDpi xmlns:a14="http://schemas.microsoft.com/office/drawing/2010/main" val="0"/>
@@ -11292,7 +10604,7 @@
                     </pic:cNvPicPr>
                   </pic:nvPicPr>
                   <pic:blipFill>
-                    <a:blip r:embed="rId44">
+                    <a:blip r:embed="rId42">
                       <a:extLst>
                         <a:ext uri="{28A0092B-C50C-407E-A947-70E740481C1C}">
                           <a14:useLocalDpi xmlns:a14="http://schemas.microsoft.com/office/drawing/2010/main" val="0"/>
@@ -17029,7 +16341,7 @@
             <wp:cNvGraphicFramePr/>
             <a:graphic xmlns:a="http://schemas.openxmlformats.org/drawingml/2006/main">
               <a:graphicData uri="http://schemas.openxmlformats.org/drawingml/2006/chart">
-                <c:chart xmlns:c="http://schemas.openxmlformats.org/drawingml/2006/chart" xmlns:r="http://schemas.openxmlformats.org/officeDocument/2006/relationships" r:id="rId45"/>
+                <c:chart xmlns:c="http://schemas.openxmlformats.org/drawingml/2006/chart" xmlns:r="http://schemas.openxmlformats.org/officeDocument/2006/relationships" r:id="rId43"/>
               </a:graphicData>
             </a:graphic>
           </wp:inline>
@@ -17197,8 +16509,6 @@
         </w:rPr>
         <w:t>1</w:t>
       </w:r>
-      <w:bookmarkStart w:id="0" w:name="_GoBack"/>
-      <w:bookmarkEnd w:id="0"/>
       <w:r>
         <w:rPr>
           <w:rFonts w:ascii="Times New Roman" w:hAnsi="Times New Roman" w:cs="Times New Roman"/>
@@ -21257,7 +20567,7 @@
 </file>
 
 <file path=customXml/itemProps1.xml><?xml version="1.0" encoding="utf-8"?>
-<ds:datastoreItem xmlns:ds="http://schemas.openxmlformats.org/officeDocument/2006/customXml" ds:itemID="{0CA70FB7-3F5B-44B4-AFF4-2DD0B36E52BB}">
+<ds:datastoreItem xmlns:ds="http://schemas.openxmlformats.org/officeDocument/2006/customXml" ds:itemID="{D61C575B-D1F9-4751-903F-20EBA5A5E1B5}">
   <ds:schemaRefs>
     <ds:schemaRef ds:uri="http://schemas.openxmlformats.org/officeDocument/2006/bibliography"/>
   </ds:schemaRefs>

</xml_diff>